<commit_message>
Updated MaxEnt results scripts and tools
</commit_message>
<xml_diff>
--- a/Scripts/MAXENT MODEL METADATA.docx
+++ b/Scripts/MAXENT MODEL METADATA.docx
@@ -61,15 +61,7 @@
         <w:t>Below, we describe the workflow and scripts used to generate the inputs for the Maximum Entropy (MaxEnt) habitat suitability model, run the MaxEnt model, and interpret the results.</w:t>
       </w:r>
       <w:r>
-        <w:t xml:space="preserve"> We added each script as a tool in the </w:t>
-      </w:r>
-      <w:proofErr w:type="spellStart"/>
-      <w:r>
-        <w:t>EEP_Analysis</w:t>
-      </w:r>
-      <w:proofErr w:type="spellEnd"/>
-      <w:r>
-        <w:t xml:space="preserve"> ArcGIS toolbox, and provided additional tool named “MaxEnt Workflow” that implements these tools/scripts in sequence for a given species. </w:t>
+        <w:t xml:space="preserve"> We added each script as a tool in the EEP_Analysis ArcGIS toolbox, and provided additional tool named “MaxEnt Workflow” that implements these tools/scripts in sequence for a given species. </w:t>
       </w:r>
     </w:p>
     <w:p>
@@ -79,6 +71,12 @@
     </w:p>
     <w:sdt>
       <w:sdtPr>
+        <w:rPr>
+          <w:rFonts w:asciiTheme="minorHAnsi" w:eastAsiaTheme="minorHAnsi" w:hAnsiTheme="minorHAnsi" w:cstheme="minorBidi"/>
+          <w:color w:val="auto"/>
+          <w:sz w:val="22"/>
+          <w:szCs w:val="22"/>
+        </w:rPr>
         <w:id w:val="-313486049"/>
         <w:docPartObj>
           <w:docPartGallery w:val="Table of Contents"/>
@@ -87,13 +85,9 @@
       </w:sdtPr>
       <w:sdtEndPr>
         <w:rPr>
-          <w:rFonts w:asciiTheme="minorHAnsi" w:eastAsiaTheme="minorHAnsi" w:hAnsiTheme="minorHAnsi" w:cstheme="minorBidi"/>
           <w:b/>
           <w:bCs/>
           <w:noProof/>
-          <w:color w:val="auto"/>
-          <w:sz w:val="22"/>
-          <w:szCs w:val="22"/>
         </w:rPr>
       </w:sdtEndPr>
       <w:sdtContent>
@@ -525,8 +519,6 @@
           <w:t>MAXENT_SWDtoProjectionASCIIs.py</w:t>
         </w:r>
       </w:hyperlink>
-      <w:bookmarkStart w:id="2" w:name="_GoBack"/>
-      <w:bookmarkEnd w:id="2"/>
     </w:p>
     <w:p>
       <w:pPr>
@@ -618,25 +610,7 @@
           <w:sz w:val="22"/>
           <w:szCs w:val="22"/>
         </w:rPr>
-        <w:t xml:space="preserve"> is a set of raster datasets depicting alternate futures. However, as we are modeling habitat suitability at the catchment – not pixel – scale, we must produce projections “rasters” on which MaxEnt can use. These </w:t>
-      </w:r>
-      <w:r>
-        <w:rPr>
-          <w:rFonts w:ascii="Calibri" w:hAnsi="Calibri"/>
-          <w:color w:val="000000"/>
-          <w:sz w:val="22"/>
-          <w:szCs w:val="22"/>
-        </w:rPr>
-        <w:t xml:space="preserve">“pseudo ASCII” layers </w:t>
-      </w:r>
-      <w:r>
-        <w:rPr>
-          <w:rFonts w:ascii="Calibri" w:hAnsi="Calibri"/>
-          <w:color w:val="000000"/>
-          <w:sz w:val="22"/>
-          <w:szCs w:val="22"/>
-        </w:rPr>
-        <w:t xml:space="preserve">are simply the habitat variable attribute columns transposed into ASCII format: a single column dataset with a row for each catchment. </w:t>
+        <w:t xml:space="preserve"> is a set of raster datasets depicting alternate futures. However, as we are modeling habitat suitability at the catchment – not pixel – scale, we must produce projections “rasters” on which MaxEnt can use. These “pseudo ASCII” layers are simply the habitat variable attribute columns transposed into ASCII format: a single column dataset with a row for each catchment. </w:t>
       </w:r>
       <w:r>
         <w:rPr>
@@ -703,9 +677,8 @@
           <w:sz w:val="22"/>
           <w:szCs w:val="22"/>
         </w:rPr>
-        <w:t>This should be a folder called “</w:t>
-      </w:r>
-      <w:proofErr w:type="spellStart"/>
+        <w:t>This should be a folder called “prj”</w:t>
+      </w:r>
       <w:r>
         <w:rPr>
           <w:rFonts w:ascii="Calibri" w:hAnsi="Calibri"/>
@@ -714,36 +687,15 @@
           <w:sz w:val="22"/>
           <w:szCs w:val="22"/>
         </w:rPr>
-        <w:t>prj</w:t>
-      </w:r>
-      <w:proofErr w:type="spellEnd"/>
-      <w:r>
-        <w:rPr>
-          <w:rFonts w:ascii="Calibri" w:hAnsi="Calibri"/>
-          <w:i/>
+        <w:t xml:space="preserve"> in the MaxEnt folder, which should be cleared of all contents before running this script.</w:t>
+      </w:r>
+      <w:r>
+        <w:rPr>
+          <w:rFonts w:ascii="Calibri" w:hAnsi="Calibri"/>
           <w:color w:val="000000"/>
           <w:sz w:val="22"/>
           <w:szCs w:val="22"/>
         </w:rPr>
-        <w:t>”</w:t>
-      </w:r>
-      <w:r>
-        <w:rPr>
-          <w:rFonts w:ascii="Calibri" w:hAnsi="Calibri"/>
-          <w:i/>
-          <w:color w:val="000000"/>
-          <w:sz w:val="22"/>
-          <w:szCs w:val="22"/>
-        </w:rPr>
-        <w:t xml:space="preserve"> in the MaxEnt folder, which should be cleared of all contents before running this script.</w:t>
-      </w:r>
-      <w:r>
-        <w:rPr>
-          <w:rFonts w:ascii="Calibri" w:hAnsi="Calibri"/>
-          <w:color w:val="000000"/>
-          <w:sz w:val="22"/>
-          <w:szCs w:val="22"/>
-        </w:rPr>
         <w:t xml:space="preserve"> </w:t>
       </w:r>
     </w:p>
@@ -753,7 +705,7 @@
         <w:keepNext/>
         <w:outlineLvl w:val="0"/>
       </w:pPr>
-      <w:bookmarkStart w:id="3" w:name="_Toc420422136"/>
+      <w:bookmarkStart w:id="2" w:name="_Toc420422136"/>
       <w:r>
         <w:lastRenderedPageBreak/>
         <w:sym w:font="Wingdings" w:char="F0E0"/>
@@ -761,7 +713,7 @@
       <w:r>
         <w:t>Create MaxEnt batch file</w:t>
       </w:r>
-      <w:bookmarkEnd w:id="3"/>
+      <w:bookmarkEnd w:id="2"/>
     </w:p>
     <w:p>
       <w:pPr>
@@ -895,13 +847,7 @@
         <w:rPr>
           <w:sz w:val="20"/>
         </w:rPr>
-        <w:t>A semicolon-separated list of habitat attribute</w:t>
-      </w:r>
-      <w:r>
-        <w:rPr>
-          <w:sz w:val="20"/>
-        </w:rPr>
-        <w:t xml:space="preserve"> that should be set to categorical</w:t>
+        <w:t>A semicolon-separated list of habitat attribute that should be set to categorical</w:t>
       </w:r>
     </w:p>
     <w:p>
@@ -930,6 +876,139 @@
       <w:r>
         <w:t xml:space="preserve">Upon completion, the file “RunMe.bat” can be used to run MaxEnt. </w:t>
       </w:r>
+    </w:p>
+    <w:p>
+      <w:pPr>
+        <w:pStyle w:val="EEPScriptHeading"/>
+        <w:keepNext/>
+        <w:outlineLvl w:val="0"/>
+      </w:pPr>
+      <w:r>
+        <w:sym w:font="Wingdings" w:char="F0E0"/>
+      </w:r>
+      <w:r>
+        <w:t>Projections to CSV file</w:t>
+      </w:r>
+    </w:p>
+    <w:p>
+      <w:pPr>
+        <w:pStyle w:val="EEPScriptLink"/>
+        <w:keepNext/>
+        <w:rPr>
+          <w:rStyle w:val="Hyperlink"/>
+          <w:rFonts w:ascii="Calibri" w:hAnsi="Calibri"/>
+          <w:szCs w:val="18"/>
+        </w:rPr>
+      </w:pPr>
+      <w:r>
+        <w:rPr>
+          <w:rFonts w:ascii="Calibri" w:hAnsi="Calibri"/>
+          <w:szCs w:val="18"/>
+          <w:shd w:val="clear" w:color="auto" w:fill="CCFFCC"/>
+        </w:rPr>
+        <w:fldChar w:fldCharType="begin"/>
+      </w:r>
+      <w:r>
+        <w:rPr>
+          <w:rFonts w:ascii="Calibri" w:hAnsi="Calibri"/>
+          <w:szCs w:val="18"/>
+          <w:shd w:val="clear" w:color="auto" w:fill="CCFFCC"/>
+        </w:rPr>
+        <w:instrText xml:space="preserve"> HYPERLINK "https://github.com/Duke-NSOE/EEP/blob/master/Scripts/MAXENT_projectionASCIItoCSV.py" </w:instrText>
+      </w:r>
+      <w:r>
+        <w:rPr>
+          <w:rFonts w:ascii="Calibri" w:hAnsi="Calibri"/>
+          <w:szCs w:val="18"/>
+          <w:shd w:val="clear" w:color="auto" w:fill="CCFFCC"/>
+        </w:rPr>
+      </w:r>
+      <w:r>
+        <w:rPr>
+          <w:rFonts w:ascii="Calibri" w:hAnsi="Calibri"/>
+          <w:szCs w:val="18"/>
+          <w:shd w:val="clear" w:color="auto" w:fill="CCFFCC"/>
+        </w:rPr>
+        <w:fldChar w:fldCharType="separate"/>
+      </w:r>
+      <w:r>
+        <w:rPr>
+          <w:rStyle w:val="Hyperlink"/>
+          <w:rFonts w:ascii="Calibri" w:hAnsi="Calibri"/>
+          <w:szCs w:val="18"/>
+          <w:shd w:val="clear" w:color="auto" w:fill="CCFFCC"/>
+        </w:rPr>
+        <w:t>MAXENT_projectionASCIItoCSV</w:t>
+      </w:r>
+      <w:r>
+        <w:rPr>
+          <w:rStyle w:val="Hyperlink"/>
+          <w:rFonts w:ascii="Calibri" w:hAnsi="Calibri"/>
+          <w:szCs w:val="18"/>
+          <w:shd w:val="clear" w:color="auto" w:fill="CCFFCC"/>
+        </w:rPr>
+        <w:t>.py</w:t>
+      </w:r>
+    </w:p>
+    <w:p>
+      <w:pPr>
+        <w:keepNext/>
+        <w:rPr>
+          <w:rFonts w:ascii="Calibri" w:hAnsi="Calibri"/>
+          <w:color w:val="000000"/>
+        </w:rPr>
+      </w:pPr>
+      <w:r>
+        <w:rPr>
+          <w:rFonts w:ascii="Calibri" w:eastAsia="Times New Roman" w:hAnsi="Calibri" w:cs="Times New Roman"/>
+          <w:sz w:val="18"/>
+          <w:szCs w:val="18"/>
+          <w:shd w:val="clear" w:color="auto" w:fill="CCFFCC"/>
+        </w:rPr>
+        <w:fldChar w:fldCharType="end"/>
+      </w:r>
+      <w:r>
+        <w:rPr>
+          <w:rFonts w:ascii="Calibri" w:hAnsi="Calibri"/>
+          <w:color w:val="000000"/>
+        </w:rPr>
+        <w:t xml:space="preserve">This script </w:t>
+      </w:r>
+      <w:r>
+        <w:rPr>
+          <w:rFonts w:ascii="Calibri" w:hAnsi="Calibri"/>
+          <w:color w:val="000000"/>
+        </w:rPr>
+        <w:t xml:space="preserve">reverts the MaxEnt model results projected into “pseudo ASCII” formats back into a CSV file that can be joined to the catchment features to display the predicted habitat likelihood for the modeled species. </w:t>
+      </w:r>
+      <w:r>
+        <w:rPr>
+          <w:rFonts w:ascii="Calibri" w:hAnsi="Calibri"/>
+          <w:color w:val="000000"/>
+        </w:rPr>
+        <w:t>It requires the projection ASCII file, the SWD file used to produce it, and an output CSV file name. The output file lists each catchment by its GRIDCODE and the likelihood that that catchment wil</w:t>
+      </w:r>
+      <w:r>
+        <w:rPr>
+          <w:rFonts w:ascii="Calibri" w:hAnsi="Calibri"/>
+          <w:color w:val="000000"/>
+        </w:rPr>
+        <w:t xml:space="preserve">l support the modelled species (0 = not likely; 1 = likely). </w:t>
+      </w:r>
+    </w:p>
+    <w:p>
+      <w:pPr>
+        <w:keepNext/>
+      </w:pPr>
+      <w:r>
+        <w:rPr>
+          <w:rFonts w:ascii="Calibri" w:hAnsi="Calibri"/>
+          <w:color w:val="000000"/>
+        </w:rPr>
+        <w:t>This file can be joined to the NHD+ catchment feature class or raster to enable mapped display of the results.</w:t>
+      </w:r>
+      <w:bookmarkStart w:id="3" w:name="_GoBack"/>
+      <w:bookmarkEnd w:id="3"/>
     </w:p>
     <w:sectPr>
       <w:footerReference w:type="default" r:id="rId11"/>
@@ -4038,7 +4117,7 @@
 </file>
 
 <file path=customXml/itemProps1.xml><?xml version="1.0" encoding="utf-8"?>
-<ds:datastoreItem xmlns:ds="http://schemas.openxmlformats.org/officeDocument/2006/customXml" ds:itemID="{FC684D2F-8549-4C2B-B4BA-0200E05F8B7F}">
+<ds:datastoreItem xmlns:ds="http://schemas.openxmlformats.org/officeDocument/2006/customXml" ds:itemID="{0E16D0C5-82E7-4F51-BECA-517B4849F00D}">
   <ds:schemaRefs>
     <ds:schemaRef ds:uri="http://schemas.openxmlformats.org/officeDocument/2006/bibliography"/>
   </ds:schemaRefs>

</xml_diff>